<commit_message>
add fill_DB script and EER-diagram
</commit_message>
<xml_diff>
--- a/!Coursework/Course_project - DB_Homestorage_Thinks.docx
+++ b/!Coursework/Course_project - DB_Homestorage_Thinks.docx
@@ -124,6 +124,48 @@
       </w:r>
     </w:p>
     <w:p>
+      <w:r>
+        <w:rPr>
+          <w:noProof/>
+        </w:rPr>
+        <w:drawing>
+          <wp:inline distT="0" distB="0" distL="0" distR="0" wp14:anchorId="38178BE3" wp14:editId="56887AEA">
+            <wp:extent cx="5940425" cy="5833110"/>
+            <wp:effectExtent l="0" t="0" r="3175" b="0"/>
+            <wp:docPr id="1" name="Рисунок 1"/>
+            <wp:cNvGraphicFramePr>
+              <a:graphicFrameLocks xmlns:a="http://schemas.openxmlformats.org/drawingml/2006/main" noChangeAspect="1"/>
+            </wp:cNvGraphicFramePr>
+            <a:graphic xmlns:a="http://schemas.openxmlformats.org/drawingml/2006/main">
+              <a:graphicData uri="http://schemas.openxmlformats.org/drawingml/2006/picture">
+                <pic:pic xmlns:pic="http://schemas.openxmlformats.org/drawingml/2006/picture">
+                  <pic:nvPicPr>
+                    <pic:cNvPr id="1" name=""/>
+                    <pic:cNvPicPr/>
+                  </pic:nvPicPr>
+                  <pic:blipFill>
+                    <a:blip r:embed="rId4"/>
+                    <a:stretch>
+                      <a:fillRect/>
+                    </a:stretch>
+                  </pic:blipFill>
+                  <pic:spPr>
+                    <a:xfrm>
+                      <a:off x="0" y="0"/>
+                      <a:ext cx="5940425" cy="5833110"/>
+                    </a:xfrm>
+                    <a:prstGeom prst="rect">
+                      <a:avLst/>
+                    </a:prstGeom>
+                  </pic:spPr>
+                </pic:pic>
+              </a:graphicData>
+            </a:graphic>
+          </wp:inline>
+        </w:drawing>
+      </w:r>
+    </w:p>
+    <w:p>
       <w:pPr>
         <w:pStyle w:val="1"/>
       </w:pPr>
@@ -152,37 +194,61 @@
     <w:p>
       <w:pPr>
         <w:pStyle w:val="1"/>
+      </w:pPr>
+      <w:r>
+        <w:lastRenderedPageBreak/>
+        <w:t xml:space="preserve">4. </w:t>
+      </w:r>
+      <w:proofErr w:type="spellStart"/>
+      <w:r>
+        <w:t>ERDiagram</w:t>
+      </w:r>
+      <w:proofErr w:type="spellEnd"/>
+      <w:r>
+        <w:t xml:space="preserve"> для БД</w:t>
+      </w:r>
+      <w:r>
+        <w:t>.</w:t>
+      </w:r>
+    </w:p>
+    <w:p>
+      <w:r>
         <w:rPr>
           <w:lang w:val="en-US"/>
         </w:rPr>
-      </w:pPr>
-      <w:r>
-        <w:t xml:space="preserve">4. </w:t>
+        <w:t>EER</w:t>
+      </w:r>
+      <w:r>
+        <w:t xml:space="preserve">-диаграмма БД в файле </w:t>
       </w:r>
       <w:proofErr w:type="spellStart"/>
       <w:r>
-        <w:t>ERDiagram</w:t>
+        <w:t>Projects</w:t>
       </w:r>
       <w:proofErr w:type="spellEnd"/>
       <w:r>
-        <w:t xml:space="preserve"> для БД</w:t>
+        <w:t xml:space="preserve"> EER-</w:t>
+      </w:r>
+      <w:proofErr w:type="spellStart"/>
+      <w:r>
+        <w:t>diagram.mwb</w:t>
+      </w:r>
+      <w:proofErr w:type="spellEnd"/>
+    </w:p>
+    <w:p>
+      <w:pPr>
+        <w:pStyle w:val="1"/>
+      </w:pPr>
+      <w:r>
+        <w:t>5. Скрипты наполнения БД данными</w:t>
       </w:r>
       <w:r>
         <w:t>.</w:t>
       </w:r>
+    </w:p>
+    <w:p>
       <w:bookmarkStart w:id="0" w:name="_GoBack"/>
       <w:bookmarkEnd w:id="0"/>
-    </w:p>
-    <w:p>
-      <w:pPr>
-        <w:pStyle w:val="1"/>
-      </w:pPr>
-      <w:r>
-        <w:t>5. Скрипты наполнения БД данными</w:t>
-      </w:r>
-      <w:r>
-        <w:t>.</w:t>
-      </w:r>
     </w:p>
     <w:p>
       <w:pPr>

</xml_diff>